<commit_message>
Site updated: 2023-03-13 23:29:36
</commit_message>
<xml_diff>
--- a/Prd.docx
+++ b/Prd.docx
@@ -3732,16 +3732,7 @@
                     <w:rPr>
                       <w:rFonts w:ascii="Cambria Math" w:hAnsi="Cambria Math"/>
                     </w:rPr>
-                    <m:t>10γ</m:t>
-                  </m:r>
-                  <m:r>
-                    <m:rPr>
-                      <m:sty m:val="p"/>
-                    </m:rPr>
-                    <w:rPr>
-                      <w:rFonts w:ascii="Cambria Math" w:hAnsi="Cambria Math"/>
-                    </w:rPr>
-                    <m:t>log</m:t>
+                    <m:t>10γlog</m:t>
                   </m:r>
                 </m:e>
                 <m:sub>
@@ -4228,13 +4219,7 @@
                   <w:rPr>
                     <w:rFonts w:ascii="Cambria Math" w:hAnsi="Cambria Math"/>
                   </w:rPr>
-                  <m:t>-</m:t>
-                </m:r>
-                <m:r>
-                  <w:rPr>
-                    <w:rFonts w:ascii="Cambria Math" w:hAnsi="Cambria Math"/>
-                  </w:rPr>
-                  <m:t>10.8</m:t>
+                  <m:t>-10.8</m:t>
                 </m:r>
                 <m:func>
                   <m:funcPr>
@@ -4335,19 +4320,7 @@
                   <w:rPr>
                     <w:rFonts w:ascii="Cambria Math" w:hAnsi="Cambria Math"/>
                   </w:rPr>
-                  <m:t>)</m:t>
-                </m:r>
-                <m:r>
-                  <w:rPr>
-                    <w:rFonts w:ascii="Cambria Math" w:hAnsi="Cambria Math"/>
-                  </w:rPr>
-                  <m:t>,  &amp;</m:t>
-                </m:r>
-                <m:r>
-                  <w:rPr>
-                    <w:rFonts w:ascii="Cambria Math" w:hAnsi="Cambria Math"/>
-                  </w:rPr>
-                  <m:t>A or B</m:t>
+                  <m:t>),  &amp;A or B</m:t>
                 </m:r>
               </m:e>
               <m:e>
@@ -4462,13 +4435,7 @@
                   <w:rPr>
                     <w:rFonts w:ascii="Cambria Math" w:hAnsi="Cambria Math"/>
                   </w:rPr>
-                  <m:t>,  &amp;</m:t>
-                </m:r>
-                <m:r>
-                  <w:rPr>
-                    <w:rFonts w:ascii="Cambria Math" w:hAnsi="Cambria Math"/>
-                  </w:rPr>
-                  <m:t>C</m:t>
+                  <m:t>,  &amp;C</m:t>
                 </m:r>
               </m:e>
             </m:eqArr>
@@ -4690,19 +4657,7 @@
                   <w:rPr>
                     <w:rFonts w:ascii="Cambria Math" w:hAnsi="Cambria Math"/>
                   </w:rPr>
-                  <m:t>-</m:t>
-                </m:r>
-                <m:r>
-                  <w:rPr>
-                    <w:rFonts w:ascii="Cambria Math" w:hAnsi="Cambria Math"/>
-                  </w:rPr>
-                  <m:t>2</m:t>
-                </m:r>
-                <m:r>
-                  <w:rPr>
-                    <w:rFonts w:ascii="Cambria Math" w:hAnsi="Cambria Math"/>
-                  </w:rPr>
-                  <m:t>0</m:t>
+                  <m:t>-20</m:t>
                 </m:r>
                 <m:func>
                   <m:funcPr>
@@ -4809,13 +4764,13 @@
                   <w:rPr>
                     <w:rFonts w:ascii="Cambria Math" w:hAnsi="Cambria Math"/>
                   </w:rPr>
-                  <m:t>,  &amp;</m:t>
+                  <m:t>,  &amp;h&gt;</m:t>
                 </m:r>
                 <m:r>
                   <w:rPr>
                     <w:rFonts w:ascii="Cambria Math" w:hAnsi="Cambria Math"/>
                   </w:rPr>
-                  <m:t>h&gt;3m</m:t>
+                  <m:t>3m</m:t>
                 </m:r>
               </m:e>
             </m:eqArr>
@@ -4846,9 +4801,6 @@
           <w:p>
             <w:pPr>
               <w:jc w:val="center"/>
-              <w:rPr>
-                <w:rFonts w:hint="eastAsia"/>
-              </w:rPr>
             </w:pPr>
             <w:r>
               <w:rPr>
@@ -4867,9 +4819,6 @@
           <w:p>
             <w:pPr>
               <w:jc w:val="center"/>
-              <w:rPr>
-                <w:rFonts w:hint="eastAsia"/>
-              </w:rPr>
             </w:pPr>
             <w:r>
               <w:rPr>
@@ -4887,9 +4836,6 @@
           <w:p>
             <w:pPr>
               <w:jc w:val="center"/>
-              <w:rPr>
-                <w:rFonts w:hint="eastAsia"/>
-              </w:rPr>
             </w:pPr>
             <w:r>
               <w:rPr>
@@ -4909,9 +4855,6 @@
           <w:p>
             <w:pPr>
               <w:jc w:val="center"/>
-              <w:rPr>
-                <w:rFonts w:hint="eastAsia"/>
-              </w:rPr>
             </w:pPr>
           </w:p>
         </w:tc>
@@ -4923,9 +4866,6 @@
           <w:p>
             <w:pPr>
               <w:jc w:val="center"/>
-              <w:rPr>
-                <w:rFonts w:hint="eastAsia"/>
-              </w:rPr>
             </w:pPr>
           </w:p>
         </w:tc>
@@ -4936,9 +4876,6 @@
           <w:p>
             <w:pPr>
               <w:jc w:val="center"/>
-              <w:rPr>
-                <w:rFonts w:hint="eastAsia"/>
-              </w:rPr>
             </w:pPr>
             <w:r>
               <w:rPr>
@@ -4955,9 +4892,6 @@
           <w:p>
             <w:pPr>
               <w:jc w:val="center"/>
-              <w:rPr>
-                <w:rFonts w:hint="eastAsia"/>
-              </w:rPr>
             </w:pPr>
             <w:r>
               <w:rPr>
@@ -4974,9 +4908,6 @@
           <w:p>
             <w:pPr>
               <w:jc w:val="center"/>
-              <w:rPr>
-                <w:rFonts w:hint="eastAsia"/>
-              </w:rPr>
             </w:pPr>
             <w:r>
               <w:t>C</w:t>
@@ -4992,9 +4923,6 @@
           <w:p>
             <w:pPr>
               <w:jc w:val="center"/>
-              <w:rPr>
-                <w:rFonts w:hint="eastAsia"/>
-              </w:rPr>
             </w:pPr>
             <w:r>
               <w:rPr>
@@ -5011,9 +4939,6 @@
           <w:p>
             <w:pPr>
               <w:jc w:val="center"/>
-              <w:rPr>
-                <w:rFonts w:hint="eastAsia"/>
-              </w:rPr>
             </w:pPr>
             <w:r>
               <w:rPr>
@@ -5031,9 +4956,6 @@
           <w:p>
             <w:pPr>
               <w:jc w:val="center"/>
-              <w:rPr>
-                <w:rFonts w:hint="eastAsia"/>
-              </w:rPr>
             </w:pPr>
             <w:r>
               <w:rPr>
@@ -5054,9 +4976,6 @@
           <w:p>
             <w:pPr>
               <w:jc w:val="center"/>
-              <w:rPr>
-                <w:rFonts w:hint="eastAsia"/>
-              </w:rPr>
             </w:pPr>
             <w:r>
               <w:rPr>
@@ -5077,9 +4996,6 @@
           <w:p>
             <w:pPr>
               <w:jc w:val="center"/>
-              <w:rPr>
-                <w:rFonts w:hint="eastAsia"/>
-              </w:rPr>
             </w:pPr>
             <w:r>
               <w:rPr>
@@ -5101,9 +5017,6 @@
           <w:p>
             <w:pPr>
               <w:jc w:val="center"/>
-              <w:rPr>
-                <w:rFonts w:hint="eastAsia"/>
-              </w:rPr>
             </w:pPr>
             <w:r>
               <w:rPr>
@@ -5120,9 +5033,6 @@
           <w:p>
             <w:pPr>
               <w:jc w:val="center"/>
-              <w:rPr>
-                <w:rFonts w:hint="eastAsia"/>
-              </w:rPr>
             </w:pPr>
             <w:r>
               <w:rPr>
@@ -5140,9 +5050,6 @@
           <w:p>
             <w:pPr>
               <w:jc w:val="center"/>
-              <w:rPr>
-                <w:rFonts w:hint="eastAsia"/>
-              </w:rPr>
             </w:pPr>
             <w:r>
               <w:rPr>
@@ -5160,9 +5067,6 @@
           <w:p>
             <w:pPr>
               <w:jc w:val="center"/>
-              <w:rPr>
-                <w:rFonts w:hint="eastAsia"/>
-              </w:rPr>
             </w:pPr>
             <w:r>
               <w:rPr>
@@ -5183,18 +5087,15 @@
           <w:p>
             <w:pPr>
               <w:jc w:val="center"/>
-              <w:rPr>
-                <w:rFonts w:hint="eastAsia"/>
-              </w:rPr>
             </w:pPr>
             <w:r>
               <w:rPr>
                 <w:rFonts w:hint="eastAsia"/>
               </w:rPr>
-              <w:t>0</w:t>
+              <w:t>1</w:t>
             </w:r>
             <w:r>
-              <w:t>.005</w:t>
+              <w:t>7.1</w:t>
             </w:r>
           </w:p>
         </w:tc>
@@ -5207,9 +5108,6 @@
           <w:p>
             <w:pPr>
               <w:jc w:val="center"/>
-              <w:rPr>
-                <w:rFonts w:hint="eastAsia"/>
-              </w:rPr>
             </w:pPr>
             <w:r>
               <w:rPr>
@@ -5226,9 +5124,6 @@
           <w:p>
             <w:pPr>
               <w:jc w:val="center"/>
-              <w:rPr>
-                <w:rFonts w:hint="eastAsia"/>
-              </w:rPr>
             </w:pPr>
             <w:r>
               <w:rPr>
@@ -5246,18 +5141,15 @@
           <w:p>
             <w:pPr>
               <w:jc w:val="center"/>
-              <w:rPr>
-                <w:rFonts w:hint="eastAsia"/>
-              </w:rPr>
             </w:pPr>
             <w:r>
               <w:rPr>
                 <w:rFonts w:hint="eastAsia"/>
               </w:rPr>
-              <w:t>1</w:t>
+              <w:t>3</w:t>
             </w:r>
             <w:r>
-              <w:t>2.6</w:t>
+              <w:t>.6</w:t>
             </w:r>
           </w:p>
         </w:tc>
@@ -5269,18 +5161,15 @@
           <w:p>
             <w:pPr>
               <w:jc w:val="center"/>
-              <w:rPr>
-                <w:rFonts w:hint="eastAsia"/>
-              </w:rPr>
             </w:pPr>
             <w:r>
               <w:rPr>
                 <w:rFonts w:hint="eastAsia"/>
               </w:rPr>
-              <w:t>1</w:t>
+              <w:t>0</w:t>
             </w:r>
             <w:r>
-              <w:t>7.1</w:t>
+              <w:t>.005</w:t>
             </w:r>
           </w:p>
         </w:tc>
@@ -5292,9 +5181,6 @@
           <w:p>
             <w:pPr>
               <w:jc w:val="center"/>
-              <w:rPr>
-                <w:rFonts w:hint="eastAsia"/>
-              </w:rPr>
             </w:pPr>
             <w:r>
               <w:rPr>
@@ -5412,6 +5298,12 @@
               </m:r>
             </m:e>
             <m:sup>
+              <m:r>
+                <w:rPr>
+                  <w:rFonts w:ascii="Cambria Math" w:hAnsi="Cambria Math"/>
+                </w:rPr>
+                <m:t>-</m:t>
+              </m:r>
               <m:f>
                 <m:fPr>
                   <m:ctrlPr>
@@ -5687,13 +5579,7 @@
                     <w:rPr>
                       <w:rFonts w:ascii="Cambria Math" w:hAnsi="Cambria Math"/>
                     </w:rPr>
-                    <m:t>, &amp;</m:t>
-                  </m:r>
-                  <m:r>
-                    <w:rPr>
-                      <w:rFonts w:ascii="Cambria Math" w:hAnsi="Cambria Math"/>
-                    </w:rPr>
-                    <m:t xml:space="preserve">    d≤</m:t>
+                    <m:t>, &amp;    d≤</m:t>
                   </m:r>
                   <m:sSub>
                     <m:sSubPr>
@@ -5875,16 +5761,7 @@
                                 <w:rPr>
                                   <w:rFonts w:ascii="Cambria Math" w:hAnsi="Cambria Math"/>
                                 </w:rPr>
-                                <m:t>10γ</m:t>
-                              </m:r>
-                              <m:r>
-                                <m:rPr>
-                                  <m:sty m:val="p"/>
-                                </m:rPr>
-                                <w:rPr>
-                                  <w:rFonts w:ascii="Cambria Math" w:hAnsi="Cambria Math"/>
-                                </w:rPr>
-                                <m:t>log</m:t>
+                                <m:t>10γlog</m:t>
                               </m:r>
                             </m:e>
                             <m:sub>
@@ -6016,19 +5893,7 @@
                     <w:rPr>
                       <w:rFonts w:ascii="Cambria Math" w:hAnsi="Cambria Math"/>
                     </w:rPr>
-                    <m:t>,  &amp;</m:t>
-                  </m:r>
-                  <m:r>
-                    <w:rPr>
-                      <w:rFonts w:ascii="Cambria Math" w:hAnsi="Cambria Math"/>
-                    </w:rPr>
-                    <m:t xml:space="preserve">    </m:t>
-                  </m:r>
-                  <m:r>
-                    <w:rPr>
-                      <w:rFonts w:ascii="Cambria Math" w:hAnsi="Cambria Math"/>
-                    </w:rPr>
-                    <m:t>x≥0</m:t>
+                    <m:t>,  &amp;    x≥0</m:t>
                   </m:r>
                 </m:e>
               </m:eqArr>
@@ -6048,7 +5913,6 @@
     <w:p>
       <w:pPr>
         <w:rPr>
-          <w:rFonts w:hint="eastAsia"/>
           <w:iCs/>
         </w:rPr>
       </w:pPr>
@@ -6239,19 +6103,7 @@
                     <w:rPr>
                       <w:rFonts w:ascii="Cambria Math" w:hAnsi="Cambria Math"/>
                     </w:rPr>
-                    <m:t>,</m:t>
-                  </m:r>
-                  <m:r>
-                    <w:rPr>
-                      <w:rFonts w:ascii="Cambria Math" w:hAnsi="Cambria Math"/>
-                    </w:rPr>
-                    <m:t xml:space="preserve">  </m:t>
-                  </m:r>
-                  <m:r>
-                    <w:rPr>
-                      <w:rFonts w:ascii="Cambria Math" w:hAnsi="Cambria Math"/>
-                    </w:rPr>
-                    <m:t>d≤</m:t>
+                    <m:t>,  d≤</m:t>
                   </m:r>
                   <m:sSub>
                     <m:sSubPr>
@@ -6433,16 +6285,7 @@
                                 <w:rPr>
                                   <w:rFonts w:ascii="Cambria Math" w:hAnsi="Cambria Math"/>
                                 </w:rPr>
-                                <m:t>10γ</m:t>
-                              </m:r>
-                              <m:r>
-                                <m:rPr>
-                                  <m:sty m:val="p"/>
-                                </m:rPr>
-                                <w:rPr>
-                                  <w:rFonts w:ascii="Cambria Math" w:hAnsi="Cambria Math"/>
-                                </w:rPr>
-                                <m:t>log</m:t>
+                                <m:t>10γlog</m:t>
                               </m:r>
                             </m:e>
                             <m:sub>
@@ -6574,25 +6417,7 @@
                     <w:rPr>
                       <w:rFonts w:ascii="Cambria Math" w:hAnsi="Cambria Math"/>
                     </w:rPr>
-                    <m:t>,</m:t>
-                  </m:r>
-                  <m:r>
-                    <w:rPr>
-                      <w:rFonts w:ascii="Cambria Math" w:hAnsi="Cambria Math"/>
-                    </w:rPr>
-                    <m:t xml:space="preserve">  </m:t>
-                  </m:r>
-                  <m:r>
-                    <w:rPr>
-                      <w:rFonts w:ascii="Cambria Math" w:hAnsi="Cambria Math"/>
-                    </w:rPr>
-                    <m:t>d</m:t>
-                  </m:r>
-                  <m:r>
-                    <w:rPr>
-                      <w:rFonts w:ascii="Cambria Math" w:hAnsi="Cambria Math"/>
-                    </w:rPr>
-                    <m:t>&gt;</m:t>
+                    <m:t>,  d&gt;</m:t>
                   </m:r>
                   <m:sSub>
                     <m:sSubPr>

</xml_diff>